<commit_message>
Add CIE10 diagnoses to consents
</commit_message>
<xml_diff>
--- a/public/templates/consents/auricular_hematoma.docx
+++ b/public/templates/consents/auricular_hematoma.docx
@@ -534,12 +534,22 @@
       <w:r>
         <w:rPr>
           <w:rFonts w:ascii="Book Antiqua" w:hAnsi="Book Antiqua"/>
-          <w:b/>
+          <w:bCs/>
           <w:sz w:val="20"/>
           <w:szCs w:val="20"/>
         </w:rPr>
         <w:t xml:space="preserve"> </w:t>
       </w:r>
+    </w:p>
+    <w:p>
+      <w:pPr>
+        <w:spacing w:line="276" w:lineRule="auto"/>
+        <w:rPr>
+          <w:rFonts w:ascii="Book Antiqua" w:hAnsi="Book Antiqua"/>
+          <w:sz w:val="20"/>
+          <w:szCs w:val="22"/>
+        </w:rPr>
+      </w:pPr>
       <w:r>
         <w:rPr>
           <w:rFonts w:ascii="Book Antiqua" w:hAnsi="Book Antiqua"/>
@@ -554,7 +564,7 @@
           <w:sz w:val="20"/>
           <w:szCs w:val="22"/>
         </w:rPr>
-        <w:instrText>MERGEFIELD =</w:instrText>
+        <w:instrText xml:space="preserve">MERGEFIELD </w:instrText>
       </w:r>
       <w:r>
         <w:rPr>
@@ -578,7 +588,7 @@
           <w:sz w:val="20"/>
           <w:szCs w:val="22"/>
         </w:rPr>
-        <w:instrText>ongoing_issue</w:instrText>
+        <w:instrText>diagnoses:each(diagnosis)</w:instrText>
       </w:r>
       <w:r>
         <w:rPr>
@@ -602,7 +612,7 @@
           <w:sz w:val="20"/>
           <w:szCs w:val="22"/>
         </w:rPr>
-        <w:t>«=consultation.ongoing_issue»</w:t>
+        <w:t>«consultation.diagnoses:each(diagnosis)»</w:t>
       </w:r>
       <w:r>
         <w:rPr>
@@ -615,17 +625,11 @@
     </w:p>
     <w:p>
       <w:pPr>
-        <w:spacing w:line="276" w:lineRule="auto"/>
-        <w:rPr>
-          <w:rFonts w:ascii="Book Antiqua" w:hAnsi="Book Antiqua"/>
-          <w:b/>
-          <w:sz w:val="20"/>
-          <w:szCs w:val="20"/>
-        </w:rPr>
-      </w:pPr>
-    </w:p>
-    <w:p>
-      <w:pPr>
+        <w:pStyle w:val="ListParagraph"/>
+        <w:numPr>
+          <w:ilvl w:val="0"/>
+          <w:numId w:val="2"/>
+        </w:numPr>
         <w:spacing w:line="276" w:lineRule="auto"/>
         <w:rPr>
           <w:rFonts w:ascii="Book Antiqua" w:hAnsi="Book Antiqua"/>
@@ -637,11 +641,258 @@
       <w:r>
         <w:rPr>
           <w:rFonts w:ascii="Book Antiqua" w:hAnsi="Book Antiqua"/>
+          <w:sz w:val="20"/>
+          <w:szCs w:val="22"/>
+        </w:rPr>
+        <w:fldChar w:fldCharType="begin"/>
+      </w:r>
+      <w:r>
+        <w:rPr>
+          <w:rFonts w:ascii="Book Antiqua" w:hAnsi="Book Antiqua"/>
+          <w:sz w:val="20"/>
+          <w:szCs w:val="22"/>
+        </w:rPr>
+        <w:instrText xml:space="preserve">MERGEFIELD =diagnosis.disease_code \* MERGEFORMAT </w:instrText>
+      </w:r>
+      <w:r>
+        <w:rPr>
+          <w:rFonts w:ascii="Book Antiqua" w:hAnsi="Book Antiqua"/>
+          <w:sz w:val="20"/>
+          <w:szCs w:val="22"/>
+        </w:rPr>
+        <w:fldChar w:fldCharType="separate"/>
+      </w:r>
+      <w:r>
+        <w:rPr>
+          <w:rFonts w:ascii="Book Antiqua" w:hAnsi="Book Antiqua"/>
+          <w:sz w:val="20"/>
+          <w:szCs w:val="22"/>
+        </w:rPr>
+        <w:t>«=diagnosis.disease_code»</w:t>
+      </w:r>
+      <w:r>
+        <w:rPr>
+          <w:rFonts w:ascii="Book Antiqua" w:hAnsi="Book Antiqua"/>
+          <w:sz w:val="20"/>
+          <w:szCs w:val="22"/>
+        </w:rPr>
+        <w:fldChar w:fldCharType="end"/>
+      </w:r>
+      <w:r>
+        <w:rPr>
+          <w:rFonts w:ascii="Book Antiqua" w:hAnsi="Book Antiqua"/>
+          <w:sz w:val="20"/>
+          <w:szCs w:val="22"/>
+        </w:rPr>
+        <w:t xml:space="preserve"> </w:t>
+      </w:r>
+      <w:r>
+        <w:rPr>
+          <w:rFonts w:ascii="Book Antiqua" w:hAnsi="Book Antiqua"/>
+          <w:sz w:val="20"/>
+          <w:szCs w:val="22"/>
+        </w:rPr>
+        <w:fldChar w:fldCharType="begin"/>
+      </w:r>
+      <w:r>
+        <w:rPr>
+          <w:rFonts w:ascii="Book Antiqua" w:hAnsi="Book Antiqua"/>
+          <w:sz w:val="20"/>
+          <w:szCs w:val="22"/>
+        </w:rPr>
+        <w:instrText xml:space="preserve">MERGEFIELD =diagnosis.description \* MERGEFORMAT </w:instrText>
+      </w:r>
+      <w:r>
+        <w:rPr>
+          <w:rFonts w:ascii="Book Antiqua" w:hAnsi="Book Antiqua"/>
+          <w:sz w:val="20"/>
+          <w:szCs w:val="22"/>
+        </w:rPr>
+        <w:fldChar w:fldCharType="separate"/>
+      </w:r>
+      <w:r>
+        <w:rPr>
+          <w:rFonts w:ascii="Book Antiqua" w:hAnsi="Book Antiqua"/>
+          <w:sz w:val="20"/>
+          <w:szCs w:val="22"/>
+        </w:rPr>
+        <w:t>«=diagnosis.description»</w:t>
+      </w:r>
+      <w:r>
+        <w:rPr>
+          <w:rFonts w:ascii="Book Antiqua" w:hAnsi="Book Antiqua"/>
+          <w:sz w:val="20"/>
+          <w:szCs w:val="22"/>
+        </w:rPr>
+        <w:fldChar w:fldCharType="end"/>
+      </w:r>
+    </w:p>
+    <w:p>
+      <w:pPr>
+        <w:spacing w:line="276" w:lineRule="auto"/>
+        <w:rPr>
+          <w:rFonts w:ascii="Book Antiqua" w:hAnsi="Book Antiqua"/>
+          <w:bCs/>
+          <w:sz w:val="20"/>
+          <w:szCs w:val="20"/>
+        </w:rPr>
+      </w:pPr>
+      <w:r>
+        <w:rPr>
+          <w:rFonts w:ascii="Book Antiqua" w:hAnsi="Book Antiqua"/>
+          <w:sz w:val="20"/>
+          <w:szCs w:val="22"/>
+        </w:rPr>
+        <w:fldChar w:fldCharType="begin"/>
+      </w:r>
+      <w:r>
+        <w:rPr>
+          <w:rFonts w:ascii="Book Antiqua" w:hAnsi="Book Antiqua"/>
+          <w:sz w:val="20"/>
+          <w:szCs w:val="22"/>
+        </w:rPr>
+        <w:instrText xml:space="preserve">MERGEFIELD </w:instrText>
+      </w:r>
+      <w:r>
+        <w:rPr>
+          <w:rFonts w:ascii="Book Antiqua" w:hAnsi="Book Antiqua"/>
+          <w:sz w:val="20"/>
+          <w:szCs w:val="22"/>
+        </w:rPr>
+        <w:instrText>consultation</w:instrText>
+      </w:r>
+      <w:r>
+        <w:rPr>
+          <w:rFonts w:ascii="Book Antiqua" w:hAnsi="Book Antiqua"/>
+          <w:sz w:val="20"/>
+          <w:szCs w:val="22"/>
+        </w:rPr>
+        <w:instrText>.</w:instrText>
+      </w:r>
+      <w:r>
+        <w:rPr>
+          <w:rFonts w:ascii="Book Antiqua" w:hAnsi="Book Antiqua"/>
+          <w:sz w:val="20"/>
+          <w:szCs w:val="22"/>
+        </w:rPr>
+        <w:instrText>diagnoses:endEach</w:instrText>
+      </w:r>
+      <w:r>
+        <w:rPr>
+          <w:rFonts w:ascii="Book Antiqua" w:hAnsi="Book Antiqua"/>
+          <w:sz w:val="20"/>
+          <w:szCs w:val="22"/>
+        </w:rPr>
+        <w:instrText xml:space="preserve"> \* MERGEFORMAT </w:instrText>
+      </w:r>
+      <w:r>
+        <w:rPr>
+          <w:rFonts w:ascii="Book Antiqua" w:hAnsi="Book Antiqua"/>
+          <w:sz w:val="20"/>
+          <w:szCs w:val="22"/>
+        </w:rPr>
+        <w:fldChar w:fldCharType="separate"/>
+      </w:r>
+      <w:r>
+        <w:rPr>
+          <w:rFonts w:ascii="Book Antiqua" w:hAnsi="Book Antiqua"/>
+          <w:sz w:val="20"/>
+          <w:szCs w:val="22"/>
+        </w:rPr>
+        <w:t>«consultation.diagnoses:endEach»</w:t>
+      </w:r>
+      <w:r>
+        <w:rPr>
+          <w:rFonts w:ascii="Book Antiqua" w:hAnsi="Book Antiqua"/>
+          <w:sz w:val="20"/>
+          <w:szCs w:val="22"/>
+        </w:rPr>
+        <w:fldChar w:fldCharType="end"/>
+      </w:r>
+    </w:p>
+    <w:p>
+      <w:pPr>
+        <w:spacing w:line="276" w:lineRule="auto"/>
+        <w:rPr>
+          <w:rFonts w:ascii="Book Antiqua" w:hAnsi="Book Antiqua"/>
+          <w:b/>
+          <w:sz w:val="20"/>
+          <w:szCs w:val="20"/>
+        </w:rPr>
+      </w:pPr>
+    </w:p>
+    <w:p>
+      <w:pPr>
+        <w:spacing w:line="276" w:lineRule="auto"/>
+        <w:rPr>
+          <w:rFonts w:ascii="Book Antiqua" w:hAnsi="Book Antiqua"/>
+          <w:bCs/>
+          <w:sz w:val="20"/>
+          <w:szCs w:val="20"/>
+        </w:rPr>
+      </w:pPr>
+      <w:r>
+        <w:rPr>
+          <w:rFonts w:ascii="Book Antiqua" w:hAnsi="Book Antiqua"/>
           <w:b/>
           <w:sz w:val="20"/>
           <w:szCs w:val="20"/>
         </w:rPr>
         <w:t>FECHA DE CIRUGÍA:</w:t>
+      </w:r>
+      <w:r>
+        <w:rPr>
+          <w:rFonts w:ascii="Book Antiqua" w:hAnsi="Book Antiqua"/>
+          <w:b/>
+          <w:sz w:val="20"/>
+          <w:szCs w:val="20"/>
+        </w:rPr>
+        <w:tab/>
+      </w:r>
+      <w:r>
+        <w:rPr>
+          <w:rFonts w:ascii="Book Antiqua" w:hAnsi="Book Antiqua"/>
+          <w:b/>
+          <w:sz w:val="20"/>
+          <w:szCs w:val="20"/>
+        </w:rPr>
+        <w:tab/>
+      </w:r>
+      <w:r>
+        <w:rPr>
+          <w:rFonts w:ascii="Book Antiqua" w:hAnsi="Book Antiqua"/>
+          <w:b/>
+          <w:sz w:val="20"/>
+          <w:szCs w:val="20"/>
+        </w:rPr>
+        <w:tab/>
+      </w:r>
+      <w:r>
+        <w:rPr>
+          <w:rFonts w:ascii="Book Antiqua" w:hAnsi="Book Antiqua"/>
+          <w:b/>
+          <w:sz w:val="20"/>
+          <w:szCs w:val="20"/>
+        </w:rPr>
+        <w:tab/>
+      </w:r>
+      <w:r>
+        <w:rPr>
+          <w:rFonts w:ascii="Book Antiqua" w:hAnsi="Book Antiqua"/>
+          <w:bCs/>
+          <w:sz w:val="20"/>
+          <w:szCs w:val="20"/>
+        </w:rPr>
+        <w:t>………</w:t>
+      </w:r>
+      <w:r>
+        <w:rPr>
+          <w:rFonts w:ascii="Book Antiqua" w:hAnsi="Book Antiqua"/>
+          <w:bCs/>
+          <w:sz w:val="20"/>
+          <w:szCs w:val="20"/>
+        </w:rPr>
+        <w:t>…………………</w:t>
       </w:r>
     </w:p>
     <w:p>
@@ -1212,6 +1463,7 @@
           <w:sz w:val="20"/>
           <w:szCs w:val="20"/>
         </w:rPr>
+        <w:lastRenderedPageBreak/>
         <w:t>En los traumatismos muy fuertes puede destruirse cartílago con la consiguiente deformidad y degeneración, fusionándose a los planos vecinos.</w:t>
       </w:r>
     </w:p>
@@ -1250,7 +1502,6 @@
           <w:sz w:val="20"/>
           <w:szCs w:val="20"/>
         </w:rPr>
-        <w:lastRenderedPageBreak/>
         <w:t>En estas circunstancias el especialista tras evaluar, en la medida de sus posibilidades, las lesiones de la región auricular intentará,  realizar  una incisión y drenaje de la secreción   del hematoma o absceso, si hay  afectación de cartílago del pabellón auricular se realizara un raspado y exeresis del mismo, se dejara un drenaje y se colocara suturas para aproximar los planos del pabellón auricular.</w:t>
       </w:r>
     </w:p>
@@ -4316,8 +4567,124 @@
       </w:pPr>
     </w:lvl>
   </w:abstractNum>
+  <w:abstractNum w:abstractNumId="1" w15:restartNumberingAfterBreak="0">
+    <w:nsid w:val="7E816CFE"/>
+    <w:multiLevelType w:val="hybridMultilevel"/>
+    <w:tmpl w:val="370415D8"/>
+    <w:lvl w:ilvl="0" w:tplc="04090001">
+      <w:start w:val="1"/>
+      <w:numFmt w:val="bullet"/>
+      <w:lvlText w:val=""/>
+      <w:lvlJc w:val="left"/>
+      <w:pPr>
+        <w:ind w:left="720" w:hanging="360"/>
+      </w:pPr>
+      <w:rPr>
+        <w:rFonts w:ascii="Symbol" w:hAnsi="Symbol" w:hint="default"/>
+      </w:rPr>
+    </w:lvl>
+    <w:lvl w:ilvl="1" w:tplc="04090003" w:tentative="1">
+      <w:start w:val="1"/>
+      <w:numFmt w:val="bullet"/>
+      <w:lvlText w:val="o"/>
+      <w:lvlJc w:val="left"/>
+      <w:pPr>
+        <w:ind w:left="1440" w:hanging="360"/>
+      </w:pPr>
+      <w:rPr>
+        <w:rFonts w:ascii="Courier New" w:hAnsi="Courier New" w:cs="Courier New" w:hint="default"/>
+      </w:rPr>
+    </w:lvl>
+    <w:lvl w:ilvl="2" w:tplc="04090005" w:tentative="1">
+      <w:start w:val="1"/>
+      <w:numFmt w:val="bullet"/>
+      <w:lvlText w:val=""/>
+      <w:lvlJc w:val="left"/>
+      <w:pPr>
+        <w:ind w:left="2160" w:hanging="360"/>
+      </w:pPr>
+      <w:rPr>
+        <w:rFonts w:ascii="Wingdings" w:hAnsi="Wingdings" w:hint="default"/>
+      </w:rPr>
+    </w:lvl>
+    <w:lvl w:ilvl="3" w:tplc="04090001" w:tentative="1">
+      <w:start w:val="1"/>
+      <w:numFmt w:val="bullet"/>
+      <w:lvlText w:val=""/>
+      <w:lvlJc w:val="left"/>
+      <w:pPr>
+        <w:ind w:left="2880" w:hanging="360"/>
+      </w:pPr>
+      <w:rPr>
+        <w:rFonts w:ascii="Symbol" w:hAnsi="Symbol" w:hint="default"/>
+      </w:rPr>
+    </w:lvl>
+    <w:lvl w:ilvl="4" w:tplc="04090003" w:tentative="1">
+      <w:start w:val="1"/>
+      <w:numFmt w:val="bullet"/>
+      <w:lvlText w:val="o"/>
+      <w:lvlJc w:val="left"/>
+      <w:pPr>
+        <w:ind w:left="3600" w:hanging="360"/>
+      </w:pPr>
+      <w:rPr>
+        <w:rFonts w:ascii="Courier New" w:hAnsi="Courier New" w:cs="Courier New" w:hint="default"/>
+      </w:rPr>
+    </w:lvl>
+    <w:lvl w:ilvl="5" w:tplc="04090005" w:tentative="1">
+      <w:start w:val="1"/>
+      <w:numFmt w:val="bullet"/>
+      <w:lvlText w:val=""/>
+      <w:lvlJc w:val="left"/>
+      <w:pPr>
+        <w:ind w:left="4320" w:hanging="360"/>
+      </w:pPr>
+      <w:rPr>
+        <w:rFonts w:ascii="Wingdings" w:hAnsi="Wingdings" w:hint="default"/>
+      </w:rPr>
+    </w:lvl>
+    <w:lvl w:ilvl="6" w:tplc="04090001" w:tentative="1">
+      <w:start w:val="1"/>
+      <w:numFmt w:val="bullet"/>
+      <w:lvlText w:val=""/>
+      <w:lvlJc w:val="left"/>
+      <w:pPr>
+        <w:ind w:left="5040" w:hanging="360"/>
+      </w:pPr>
+      <w:rPr>
+        <w:rFonts w:ascii="Symbol" w:hAnsi="Symbol" w:hint="default"/>
+      </w:rPr>
+    </w:lvl>
+    <w:lvl w:ilvl="7" w:tplc="04090003" w:tentative="1">
+      <w:start w:val="1"/>
+      <w:numFmt w:val="bullet"/>
+      <w:lvlText w:val="o"/>
+      <w:lvlJc w:val="left"/>
+      <w:pPr>
+        <w:ind w:left="5760" w:hanging="360"/>
+      </w:pPr>
+      <w:rPr>
+        <w:rFonts w:ascii="Courier New" w:hAnsi="Courier New" w:cs="Courier New" w:hint="default"/>
+      </w:rPr>
+    </w:lvl>
+    <w:lvl w:ilvl="8" w:tplc="04090005" w:tentative="1">
+      <w:start w:val="1"/>
+      <w:numFmt w:val="bullet"/>
+      <w:lvlText w:val=""/>
+      <w:lvlJc w:val="left"/>
+      <w:pPr>
+        <w:ind w:left="6480" w:hanging="360"/>
+      </w:pPr>
+      <w:rPr>
+        <w:rFonts w:ascii="Wingdings" w:hAnsi="Wingdings" w:hint="default"/>
+      </w:rPr>
+    </w:lvl>
+  </w:abstractNum>
   <w:num w:numId="1" w16cid:durableId="1554729322">
     <w:abstractNumId w:val="0"/>
+  </w:num>
+  <w:num w:numId="2" w16cid:durableId="1998916431">
+    <w:abstractNumId w:val="1"/>
   </w:num>
 </w:numbering>
 </file>

</xml_diff>